<commit_message>
added comments to CitySlaveGirls Conf Prop
</commit_message>
<xml_diff>
--- a/Proposals_And_Papers/spadafour_2016_KeystoneDH.docx
+++ b/Proposals_And_Papers/spadafour_2016_KeystoneDH.docx
@@ -1,6 +1,6 @@
 
 <file path=word/document.xml><?xml version="1.0" encoding="utf-8"?>
-<w:document xmlns:mo="http://schemas.microsoft.com/office/mac/office/2008/main" xmlns:ve="http://schemas.openxmlformats.org/markup-compatibility/2006" xmlns:mv="urn:schemas-microsoft-com:mac:vml" xmlns:o="urn:schemas-microsoft-com:office:office" xmlns:r="http://schemas.openxmlformats.org/officeDocument/2006/relationships" xmlns:m="http://schemas.openxmlformats.org/officeDocument/2006/math" xmlns:v="urn:schemas-microsoft-com:vml" xmlns:wp="http://schemas.openxmlformats.org/drawingml/2006/wordprocessingDrawing" xmlns:w10="urn:schemas-microsoft-com:office:word" xmlns:w="http://schemas.openxmlformats.org/wordprocessingml/2006/main" xmlns:wne="http://schemas.microsoft.com/office/word/2006/wordml">
+<w:document xmlns:wpc="http://schemas.microsoft.com/office/word/2010/wordprocessingCanvas" xmlns:mc="http://schemas.openxmlformats.org/markup-compatibility/2006" xmlns:o="urn:schemas-microsoft-com:office:office" xmlns:r="http://schemas.openxmlformats.org/officeDocument/2006/relationships" xmlns:m="http://schemas.openxmlformats.org/officeDocument/2006/math" xmlns:v="urn:schemas-microsoft-com:vml" xmlns:wp14="http://schemas.microsoft.com/office/word/2010/wordprocessingDrawing" xmlns:wp="http://schemas.openxmlformats.org/drawingml/2006/wordprocessingDrawing" xmlns:w10="urn:schemas-microsoft-com:office:word" xmlns:w="http://schemas.openxmlformats.org/wordprocessingml/2006/main" xmlns:w14="http://schemas.microsoft.com/office/word/2010/wordml" xmlns:w15="http://schemas.microsoft.com/office/word/2012/wordml" xmlns:wpg="http://schemas.microsoft.com/office/word/2010/wordprocessingGroup" xmlns:wpi="http://schemas.microsoft.com/office/word/2010/wordprocessingInk" xmlns:wne="http://schemas.microsoft.com/office/word/2006/wordml" xmlns:wps="http://schemas.microsoft.com/office/word/2010/wordprocessingShape" mc:Ignorable="w14 w15 wp14">
   <w:body>
     <w:p>
       <w:pPr>
@@ -18,7 +18,21 @@
     <w:p>
       <w:r>
         <w:tab/>
-        <w:t>The Restoration of Nell Nelson seeks to digitize Nell Nelson’s instrumental work in exposing the cruel and unsanitary working conditions of Chicago’s manufacturing industry of the late 19</w:t>
+        <w:t xml:space="preserve">The Restoration of Nell Nelson seeks to digitize </w:t>
+      </w:r>
+      <w:commentRangeStart w:id="0"/>
+      <w:r>
+        <w:t xml:space="preserve">Nell Nelson’s </w:t>
+      </w:r>
+      <w:commentRangeEnd w:id="0"/>
+      <w:r>
+        <w:rPr>
+          <w:rStyle w:val="CommentReference"/>
+        </w:rPr>
+        <w:commentReference w:id="0"/>
+      </w:r>
+      <w:r>
+        <w:t>instrumental work in exposing the cruel and unsanitary working conditions of Chicago’s manufacturing industry of the late 19</w:t>
       </w:r>
       <w:r>
         <w:rPr>
@@ -39,15 +53,38 @@
         <w:t xml:space="preserve"> in late July 1888. Nelson was a pioneer of investigative reporting; her work exposed the mistreatment of women and children working in </w:t>
       </w:r>
       <w:r>
-        <w:t xml:space="preserve">the </w:t>
-      </w:r>
-      <w:proofErr w:type="gramStart"/>
-      <w:r>
-        <w:t>newly-industrialized</w:t>
-      </w:r>
-      <w:proofErr w:type="gramEnd"/>
-      <w:r>
-        <w:t xml:space="preserve"> Chicago. Nelson’s satirical and witty writing gained attention from Chicago’s political representatives, as well as the owners of the very industries she scrutinized. </w:t>
+        <w:t>the newly-industrialized</w:t>
+      </w:r>
+      <w:r>
+        <w:t xml:space="preserve"> Chicago. Nelson’s satirical and witty writing gained attention from Chicago’s </w:t>
+      </w:r>
+      <w:commentRangeStart w:id="1"/>
+      <w:r>
+        <w:t>political representatives</w:t>
+      </w:r>
+      <w:commentRangeEnd w:id="1"/>
+      <w:r>
+        <w:rPr>
+          <w:rStyle w:val="CommentReference"/>
+        </w:rPr>
+        <w:commentReference w:id="1"/>
+      </w:r>
+      <w:r>
+        <w:t xml:space="preserve">, as well as </w:t>
+      </w:r>
+      <w:commentRangeStart w:id="2"/>
+      <w:r>
+        <w:t xml:space="preserve">the owners of the very industries </w:t>
+      </w:r>
+      <w:commentRangeEnd w:id="2"/>
+      <w:r>
+        <w:rPr>
+          <w:rStyle w:val="CommentReference"/>
+        </w:rPr>
+        <w:commentReference w:id="2"/>
+      </w:r>
+      <w:r>
+        <w:t xml:space="preserve">she scrutinized. </w:t>
       </w:r>
       <w:r>
         <w:t xml:space="preserve">The “City Slave Girls” series is a monumental achievement for women’s rights, labor conditions, and undercover journalism. </w:t>
@@ -58,7 +95,21 @@
         <w:t xml:space="preserve">Nelson’s </w:t>
       </w:r>
       <w:r>
-        <w:t xml:space="preserve">work is underrepresented and deserves to be recognized in a modern context. </w:t>
+        <w:t xml:space="preserve">work is underrepresented and </w:t>
+      </w:r>
+      <w:commentRangeStart w:id="3"/>
+      <w:r>
+        <w:t>deserves to be recognized in a modern context.</w:t>
+      </w:r>
+      <w:commentRangeEnd w:id="3"/>
+      <w:r>
+        <w:rPr>
+          <w:rStyle w:val="CommentReference"/>
+        </w:rPr>
+        <w:commentReference w:id="3"/>
+      </w:r>
+      <w:r>
+        <w:t xml:space="preserve"> </w:t>
       </w:r>
     </w:p>
     <w:p>
@@ -73,7 +124,11 @@
         <w:t xml:space="preserve">coded the newspaper articles in XML using the TEI guidelines. We converted the XML into HTML using XSLT. JavaScript and CSS were used to style the website and highlight aspects of our markup. SVG was used to create data visualizations: bar graphs representing amount of dialogue </w:t>
       </w:r>
       <w:r>
-        <w:t>associated with gender and archetypal speaker. XSLT was used to create a series of tables containing nouns and their associated adjectives and possessive pronouns, highlighting Nelson’s distinct vocabulary.</w:t>
+        <w:t xml:space="preserve">associated with gender and archetypal speaker. XSLT was used to create a series of tables containing nouns and their associated adjectives and possessive pronouns, highlighting </w:t>
+      </w:r>
+      <w:commentRangeStart w:id="4"/>
+      <w:r>
+        <w:t>Nelson’s distinct vocabulary.</w:t>
       </w:r>
     </w:p>
     <w:p>
@@ -128,7 +183,19 @@
     </w:p>
     <w:p>
       <w:r>
-        <w:t xml:space="preserve">Future development aims to cerate </w:t>
+        <w:t xml:space="preserve">Future development aims to </w:t>
+      </w:r>
+      <w:r>
+        <w:rPr>
+          <w:highlight w:val="yellow"/>
+          <w:rPrChange w:id="5" w:author="Beshero-Bondar, Elisa Eileen" w:date="2016-01-28T22:07:00Z">
+            <w:rPr/>
+          </w:rPrChange>
+        </w:rPr>
+        <w:t>cerate</w:t>
+      </w:r>
+      <w:r>
+        <w:t xml:space="preserve"> </w:t>
       </w:r>
       <w:r>
         <w:t>a system of versioning between</w:t>
@@ -147,6 +214,13 @@
       </w:r>
       <w:r>
         <w:t xml:space="preserve"> Additionally, we plan to expand grammatical markup of all texts to include verbs.</w:t>
+      </w:r>
+      <w:commentRangeEnd w:id="4"/>
+      <w:r>
+        <w:rPr>
+          <w:rStyle w:val="CommentReference"/>
+        </w:rPr>
+        <w:commentReference w:id="4"/>
       </w:r>
     </w:p>
     <w:p>
@@ -160,14 +234,179 @@
     </w:p>
     <w:sectPr>
       <w:pgSz w:w="12240" w:h="15840"/>
-      <w:pgMar w:top="1440" w:right="1800" w:bottom="1440" w:left="1800" w:gutter="0"/>
+      <w:pgMar w:top="1440" w:right="1800" w:bottom="1440" w:left="1800" w:header="720" w:footer="720" w:gutter="0"/>
+      <w:cols w:space="720"/>
     </w:sectPr>
   </w:body>
 </w:document>
 </file>
 
+<file path=word/comments.xml><?xml version="1.0" encoding="utf-8"?>
+<w:comments xmlns:wpc="http://schemas.microsoft.com/office/word/2010/wordprocessingCanvas" xmlns:mc="http://schemas.openxmlformats.org/markup-compatibility/2006" xmlns:o="urn:schemas-microsoft-com:office:office" xmlns:r="http://schemas.openxmlformats.org/officeDocument/2006/relationships" xmlns:m="http://schemas.openxmlformats.org/officeDocument/2006/math" xmlns:v="urn:schemas-microsoft-com:vml" xmlns:wp14="http://schemas.microsoft.com/office/word/2010/wordprocessingDrawing" xmlns:wp="http://schemas.openxmlformats.org/drawingml/2006/wordprocessingDrawing" xmlns:w10="urn:schemas-microsoft-com:office:word" xmlns:w="http://schemas.openxmlformats.org/wordprocessingml/2006/main" xmlns:w14="http://schemas.microsoft.com/office/word/2010/wordml" xmlns:w15="http://schemas.microsoft.com/office/word/2012/wordml" xmlns:wpg="http://schemas.microsoft.com/office/word/2010/wordprocessingGroup" xmlns:wpi="http://schemas.microsoft.com/office/word/2010/wordprocessingInk" xmlns:wne="http://schemas.microsoft.com/office/word/2006/wordml" xmlns:wps="http://schemas.microsoft.com/office/word/2010/wordprocessingShape" mc:Ignorable="w14 w15 wp14">
+  <w:comment w:id="0" w:author="Beshero-Bondar, Elisa Eileen" w:date="2016-01-28T21:56:00Z" w:initials="BEE">
+    <w:p>
+      <w:pPr>
+        <w:pStyle w:val="CommentText"/>
+      </w:pPr>
+      <w:r>
+        <w:rPr>
+          <w:rStyle w:val="CommentReference"/>
+        </w:rPr>
+        <w:annotationRef/>
+      </w:r>
+      <w:r>
+        <w:t>Use her real name at the time she was working on the series: Helen Cusack</w:t>
+      </w:r>
+    </w:p>
+  </w:comment>
+  <w:comment w:id="1" w:author="Beshero-Bondar, Elisa Eileen" w:date="2016-01-28T21:57:00Z" w:initials="BEE">
+    <w:p>
+      <w:pPr>
+        <w:pStyle w:val="CommentText"/>
+      </w:pPr>
+      <w:r>
+        <w:rPr>
+          <w:rStyle w:val="CommentReference"/>
+        </w:rPr>
+        <w:annotationRef/>
+      </w:r>
+      <w:r>
+        <w:t>Be more specific; governor, mayor?</w:t>
+      </w:r>
+    </w:p>
+  </w:comment>
+  <w:comment w:id="2" w:author="Beshero-Bondar, Elisa Eileen" w:date="2016-01-28T21:57:00Z" w:initials="BEE">
+    <w:p>
+      <w:pPr>
+        <w:pStyle w:val="CommentText"/>
+      </w:pPr>
+      <w:r>
+        <w:rPr>
+          <w:rStyle w:val="CommentReference"/>
+        </w:rPr>
+        <w:annotationRef/>
+      </w:r>
+      <w:r>
+        <w:t>Identify some of the more prominent names of the industries? Or at least times: cigars, meat-packing, textiles</w:t>
+      </w:r>
+    </w:p>
+  </w:comment>
+  <w:comment w:id="3" w:author="Beshero-Bondar, Elisa Eileen" w:date="2016-01-28T22:00:00Z" w:initials="BEE">
+    <w:p>
+      <w:pPr>
+        <w:pStyle w:val="CommentText"/>
+      </w:pPr>
+      <w:r>
+        <w:rPr>
+          <w:rStyle w:val="CommentReference"/>
+        </w:rPr>
+        <w:annotationRef/>
+      </w:r>
+      <w:r>
+        <w:t xml:space="preserve">WORK ON THIS: Why does it matter that we study her now: What do we stand to learn from her that </w:t>
+      </w:r>
+      <w:r>
+        <w:br/>
+        <w:t>a) We haven’t already learned from others like her who are already familiar to us, like Upton Sinclair and Nelly Bly and Ida Tarbell?</w:t>
+      </w:r>
+    </w:p>
+    <w:p>
+      <w:pPr>
+        <w:pStyle w:val="CommentText"/>
+      </w:pPr>
+      <w:r>
+        <w:t xml:space="preserve">b) </w:t>
+      </w:r>
+      <w:r>
+        <w:t xml:space="preserve">Why is this series worth studying with the digital tools of XML? </w:t>
+      </w:r>
+    </w:p>
+  </w:comment>
+  <w:comment w:id="4" w:author="Beshero-Bondar, Elisa Eileen" w:date="2016-01-28T22:07:00Z" w:initials="BEE">
+    <w:p>
+      <w:pPr>
+        <w:pStyle w:val="CommentText"/>
+      </w:pPr>
+      <w:r>
+        <w:rPr>
+          <w:rStyle w:val="CommentReference"/>
+        </w:rPr>
+        <w:annotationRef/>
+      </w:r>
+      <w:r>
+        <w:t>Is the distinct vocabulary and the grammatical markup the reason why Nell Nelson is worth studying in the way that you are?</w:t>
+      </w:r>
+    </w:p>
+    <w:p>
+      <w:pPr>
+        <w:pStyle w:val="CommentText"/>
+      </w:pPr>
+    </w:p>
+    <w:p>
+      <w:pPr>
+        <w:pStyle w:val="CommentText"/>
+      </w:pPr>
+      <w:r>
+        <w:t xml:space="preserve">SOMETHING MORE ABOUT </w:t>
+      </w:r>
+      <w:r>
+        <w:rPr>
+          <w:b/>
+        </w:rPr>
+        <w:t>THE TEXTS</w:t>
+      </w:r>
+      <w:r>
+        <w:t xml:space="preserve"> AND HOW THEY’RE CHANGED FROM NEWSPAPER TO BOOK? </w:t>
+      </w:r>
+    </w:p>
+    <w:p>
+      <w:pPr>
+        <w:pStyle w:val="CommentText"/>
+      </w:pPr>
+      <w:r>
+        <w:br/>
+        <w:t xml:space="preserve">If you talk about the versioning work you are doing NOW on Nelson, you can say WHY you’re doing grammatical markup—explain something of what you think that’s going to </w:t>
+      </w:r>
+      <w:r>
+        <w:t>show.</w:t>
+      </w:r>
+      <w:bookmarkStart w:id="6" w:name="_GoBack"/>
+      <w:bookmarkEnd w:id="6"/>
+    </w:p>
+    <w:p>
+      <w:pPr>
+        <w:pStyle w:val="CommentText"/>
+      </w:pPr>
+    </w:p>
+    <w:p>
+      <w:pPr>
+        <w:pStyle w:val="CommentText"/>
+      </w:pPr>
+    </w:p>
+  </w:comment>
+</w:comments>
+</file>
+
+<file path=word/commentsExtended.xml><?xml version="1.0" encoding="utf-8"?>
+<w15:commentsEx xmlns:wpc="http://schemas.microsoft.com/office/word/2010/wordprocessingCanvas" xmlns:mc="http://schemas.openxmlformats.org/markup-compatibility/2006" xmlns:o="urn:schemas-microsoft-com:office:office" xmlns:r="http://schemas.openxmlformats.org/officeDocument/2006/relationships" xmlns:m="http://schemas.openxmlformats.org/officeDocument/2006/math" xmlns:v="urn:schemas-microsoft-com:vml" xmlns:wp14="http://schemas.microsoft.com/office/word/2010/wordprocessingDrawing" xmlns:wp="http://schemas.openxmlformats.org/drawingml/2006/wordprocessingDrawing" xmlns:w10="urn:schemas-microsoft-com:office:word" xmlns:w="http://schemas.openxmlformats.org/wordprocessingml/2006/main" xmlns:w14="http://schemas.microsoft.com/office/word/2010/wordml" xmlns:w15="http://schemas.microsoft.com/office/word/2012/wordml" xmlns:wpg="http://schemas.microsoft.com/office/word/2010/wordprocessingGroup" xmlns:wpi="http://schemas.microsoft.com/office/word/2010/wordprocessingInk" xmlns:wne="http://schemas.microsoft.com/office/word/2006/wordml" xmlns:wps="http://schemas.microsoft.com/office/word/2010/wordprocessingShape" mc:Ignorable="w14 w15 wp14">
+  <w15:commentEx w15:paraId="2ECB8C73" w15:done="0"/>
+  <w15:commentEx w15:paraId="51D7DF09" w15:done="0"/>
+  <w15:commentEx w15:paraId="61942C24" w15:done="0"/>
+  <w15:commentEx w15:paraId="7F74B165" w15:done="0"/>
+  <w15:commentEx w15:paraId="488EB413" w15:done="0"/>
+</w15:commentsEx>
+</file>
+
+<file path=word/people.xml><?xml version="1.0" encoding="utf-8"?>
+<w15:people xmlns:wpc="http://schemas.microsoft.com/office/word/2010/wordprocessingCanvas" xmlns:mc="http://schemas.openxmlformats.org/markup-compatibility/2006" xmlns:o="urn:schemas-microsoft-com:office:office" xmlns:r="http://schemas.openxmlformats.org/officeDocument/2006/relationships" xmlns:m="http://schemas.openxmlformats.org/officeDocument/2006/math" xmlns:v="urn:schemas-microsoft-com:vml" xmlns:wp14="http://schemas.microsoft.com/office/word/2010/wordprocessingDrawing" xmlns:wp="http://schemas.openxmlformats.org/drawingml/2006/wordprocessingDrawing" xmlns:w10="urn:schemas-microsoft-com:office:word" xmlns:w="http://schemas.openxmlformats.org/wordprocessingml/2006/main" xmlns:w14="http://schemas.microsoft.com/office/word/2010/wordml" xmlns:w15="http://schemas.microsoft.com/office/word/2012/wordml" xmlns:wpg="http://schemas.microsoft.com/office/word/2010/wordprocessingGroup" xmlns:wpi="http://schemas.microsoft.com/office/word/2010/wordprocessingInk" xmlns:wne="http://schemas.microsoft.com/office/word/2006/wordml" xmlns:wps="http://schemas.microsoft.com/office/word/2010/wordprocessingShape" mc:Ignorable="w14 w15 wp14">
+  <w15:person w15:author="Beshero-Bondar, Elisa Eileen">
+    <w15:presenceInfo w15:providerId="AD" w15:userId="S-1-5-21-2361984597-2039549782-3180204118-22967"/>
+  </w15:person>
+</w15:people>
+</file>
+
 <file path=word/styles.xml><?xml version="1.0" encoding="utf-8"?>
-<w:styles xmlns:r="http://schemas.openxmlformats.org/officeDocument/2006/relationships" xmlns:w="http://schemas.openxmlformats.org/wordprocessingml/2006/main">
+<w:styles xmlns:mc="http://schemas.openxmlformats.org/markup-compatibility/2006" xmlns:r="http://schemas.openxmlformats.org/officeDocument/2006/relationships" xmlns:w="http://schemas.openxmlformats.org/wordprocessingml/2006/main" xmlns:w14="http://schemas.microsoft.com/office/word/2010/wordml" xmlns:w15="http://schemas.microsoft.com/office/word/2012/wordml" mc:Ignorable="w14 w15">
   <w:docDefaults>
     <w:rPrDefault>
       <w:rPr>
@@ -179,144 +418,369 @@
     </w:rPrDefault>
     <w:pPrDefault/>
   </w:docDefaults>
-  <w:latentStyles w:defLockedState="0" w:defUIPriority="99" w:defSemiHidden="1" w:defUnhideWhenUsed="1" w:defQFormat="0" w:count="276">
-    <w:lsdException w:name="Normal" w:semiHidden="0" w:uiPriority="0" w:unhideWhenUsed="0" w:qFormat="1"/>
-    <w:lsdException w:name="heading 1" w:semiHidden="0" w:uiPriority="9" w:unhideWhenUsed="0" w:qFormat="1"/>
-    <w:lsdException w:name="heading 2" w:uiPriority="9" w:qFormat="1"/>
-    <w:lsdException w:name="heading 3" w:uiPriority="9" w:qFormat="1"/>
-    <w:lsdException w:name="heading 4" w:uiPriority="9" w:qFormat="1"/>
-    <w:lsdException w:name="heading 5" w:uiPriority="9" w:qFormat="1"/>
-    <w:lsdException w:name="heading 6" w:uiPriority="9" w:qFormat="1"/>
-    <w:lsdException w:name="heading 7" w:uiPriority="9" w:qFormat="1"/>
-    <w:lsdException w:name="heading 8" w:uiPriority="9" w:qFormat="1"/>
-    <w:lsdException w:name="heading 9" w:uiPriority="9" w:qFormat="1"/>
-    <w:lsdException w:name="toc 1" w:uiPriority="39"/>
-    <w:lsdException w:name="toc 2" w:uiPriority="39"/>
-    <w:lsdException w:name="toc 3" w:uiPriority="39"/>
-    <w:lsdException w:name="toc 4" w:uiPriority="39"/>
-    <w:lsdException w:name="toc 5" w:uiPriority="39"/>
-    <w:lsdException w:name="toc 6" w:uiPriority="39"/>
-    <w:lsdException w:name="toc 7" w:uiPriority="39"/>
-    <w:lsdException w:name="toc 8" w:uiPriority="39"/>
-    <w:lsdException w:name="toc 9" w:uiPriority="39"/>
-    <w:lsdException w:name="caption" w:uiPriority="35" w:qFormat="1"/>
-    <w:lsdException w:name="Title" w:semiHidden="0" w:uiPriority="10" w:unhideWhenUsed="0" w:qFormat="1"/>
-    <w:lsdException w:name="Default Paragraph Font" w:uiPriority="1"/>
-    <w:lsdException w:name="Subtitle" w:semiHidden="0" w:uiPriority="11" w:unhideWhenUsed="0" w:qFormat="1"/>
-    <w:lsdException w:name="Strong" w:semiHidden="0" w:uiPriority="22" w:unhideWhenUsed="0" w:qFormat="1"/>
-    <w:lsdException w:name="Emphasis" w:semiHidden="0" w:uiPriority="20" w:unhideWhenUsed="0" w:qFormat="1"/>
-    <w:lsdException w:name="Table Grid" w:semiHidden="0" w:uiPriority="59" w:unhideWhenUsed="0"/>
-    <w:lsdException w:name="Placeholder Text" w:unhideWhenUsed="0"/>
-    <w:lsdException w:name="No Spacing" w:uiPriority="1" w:unhideWhenUsed="0" w:qFormat="1"/>
-    <w:lsdException w:name="Light Shading" w:semiHidden="0" w:uiPriority="60" w:unhideWhenUsed="0"/>
-    <w:lsdException w:name="Light List" w:semiHidden="0" w:uiPriority="61" w:unhideWhenUsed="0"/>
-    <w:lsdException w:name="Light Grid" w:semiHidden="0" w:uiPriority="62" w:unhideWhenUsed="0"/>
-    <w:lsdException w:name="Medium Shading 1" w:semiHidden="0" w:uiPriority="63" w:unhideWhenUsed="0"/>
-    <w:lsdException w:name="Medium Shading 2" w:semiHidden="0" w:uiPriority="64" w:unhideWhenUsed="0"/>
-    <w:lsdException w:name="Medium List 1" w:semiHidden="0" w:uiPriority="65" w:unhideWhenUsed="0"/>
-    <w:lsdException w:name="Medium List 2" w:semiHidden="0" w:uiPriority="66" w:unhideWhenUsed="0"/>
-    <w:lsdException w:name="Medium Grid 1" w:semiHidden="0" w:uiPriority="67" w:unhideWhenUsed="0"/>
-    <w:lsdException w:name="Medium Grid 2" w:semiHidden="0" w:uiPriority="68" w:unhideWhenUsed="0"/>
-    <w:lsdException w:name="Medium Grid 3" w:semiHidden="0" w:uiPriority="69" w:unhideWhenUsed="0"/>
-    <w:lsdException w:name="Dark List" w:semiHidden="0" w:uiPriority="70" w:unhideWhenUsed="0"/>
-    <w:lsdException w:name="Colorful Shading" w:semiHidden="0" w:uiPriority="71" w:unhideWhenUsed="0"/>
-    <w:lsdException w:name="Colorful List" w:semiHidden="0" w:uiPriority="72" w:unhideWhenUsed="0"/>
-    <w:lsdException w:name="Colorful Grid" w:semiHidden="0" w:uiPriority="73" w:unhideWhenUsed="0"/>
-    <w:lsdException w:name="Light Shading Accent 1" w:semiHidden="0" w:uiPriority="60" w:unhideWhenUsed="0"/>
-    <w:lsdException w:name="Light List Accent 1" w:semiHidden="0" w:uiPriority="61" w:unhideWhenUsed="0"/>
-    <w:lsdException w:name="Light Grid Accent 1" w:semiHidden="0" w:uiPriority="62" w:unhideWhenUsed="0"/>
-    <w:lsdException w:name="Medium Shading 1 Accent 1" w:semiHidden="0" w:uiPriority="63" w:unhideWhenUsed="0"/>
-    <w:lsdException w:name="Medium Shading 2 Accent 1" w:semiHidden="0" w:uiPriority="64" w:unhideWhenUsed="0"/>
-    <w:lsdException w:name="Medium List 1 Accent 1" w:semiHidden="0" w:uiPriority="65" w:unhideWhenUsed="0"/>
-    <w:lsdException w:name="Revision" w:unhideWhenUsed="0"/>
-    <w:lsdException w:name="List Paragraph" w:semiHidden="0" w:uiPriority="34" w:unhideWhenUsed="0" w:qFormat="1"/>
-    <w:lsdException w:name="Quote" w:semiHidden="0" w:uiPriority="29" w:unhideWhenUsed="0" w:qFormat="1"/>
-    <w:lsdException w:name="Intense Quote" w:semiHidden="0" w:uiPriority="30" w:unhideWhenUsed="0" w:qFormat="1"/>
-    <w:lsdException w:name="Medium List 2 Accent 1" w:semiHidden="0" w:uiPriority="66" w:unhideWhenUsed="0"/>
-    <w:lsdException w:name="Medium Grid 1 Accent 1" w:semiHidden="0" w:uiPriority="67" w:unhideWhenUsed="0"/>
-    <w:lsdException w:name="Medium Grid 2 Accent 1" w:semiHidden="0" w:uiPriority="68" w:unhideWhenUsed="0"/>
-    <w:lsdException w:name="Medium Grid 3 Accent 1" w:semiHidden="0" w:uiPriority="69" w:unhideWhenUsed="0"/>
-    <w:lsdException w:name="Dark List Accent 1" w:semiHidden="0" w:uiPriority="70" w:unhideWhenUsed="0"/>
-    <w:lsdException w:name="Colorful Shading Accent 1" w:semiHidden="0" w:uiPriority="71" w:unhideWhenUsed="0"/>
-    <w:lsdException w:name="Colorful List Accent 1" w:semiHidden="0" w:uiPriority="72" w:unhideWhenUsed="0"/>
-    <w:lsdException w:name="Colorful Grid Accent 1" w:semiHidden="0" w:uiPriority="73" w:unhideWhenUsed="0"/>
-    <w:lsdException w:name="Light Shading Accent 2" w:semiHidden="0" w:uiPriority="60" w:unhideWhenUsed="0"/>
-    <w:lsdException w:name="Light List Accent 2" w:semiHidden="0" w:uiPriority="61" w:unhideWhenUsed="0"/>
-    <w:lsdException w:name="Light Grid Accent 2" w:semiHidden="0" w:uiPriority="62" w:unhideWhenUsed="0"/>
-    <w:lsdException w:name="Medium Shading 1 Accent 2" w:semiHidden="0" w:uiPriority="63" w:unhideWhenUsed="0"/>
-    <w:lsdException w:name="Medium Shading 2 Accent 2" w:semiHidden="0" w:uiPriority="64" w:unhideWhenUsed="0"/>
-    <w:lsdException w:name="Medium List 1 Accent 2" w:semiHidden="0" w:uiPriority="65" w:unhideWhenUsed="0"/>
-    <w:lsdException w:name="Medium List 2 Accent 2" w:semiHidden="0" w:uiPriority="66" w:unhideWhenUsed="0"/>
-    <w:lsdException w:name="Medium Grid 1 Accent 2" w:semiHidden="0" w:uiPriority="67" w:unhideWhenUsed="0"/>
-    <w:lsdException w:name="Medium Grid 2 Accent 2" w:semiHidden="0" w:uiPriority="68" w:unhideWhenUsed="0"/>
-    <w:lsdException w:name="Medium Grid 3 Accent 2" w:semiHidden="0" w:uiPriority="69" w:unhideWhenUsed="0"/>
-    <w:lsdException w:name="Dark List Accent 2" w:semiHidden="0" w:uiPriority="70" w:unhideWhenUsed="0"/>
-    <w:lsdException w:name="Colorful Shading Accent 2" w:semiHidden="0" w:uiPriority="71" w:unhideWhenUsed="0"/>
-    <w:lsdException w:name="Colorful List Accent 2" w:semiHidden="0" w:uiPriority="72" w:unhideWhenUsed="0"/>
-    <w:lsdException w:name="Colorful Grid Accent 2" w:semiHidden="0" w:uiPriority="73" w:unhideWhenUsed="0"/>
-    <w:lsdException w:name="Light Shading Accent 3" w:semiHidden="0" w:uiPriority="60" w:unhideWhenUsed="0"/>
-    <w:lsdException w:name="Light List Accent 3" w:semiHidden="0" w:uiPriority="61" w:unhideWhenUsed="0"/>
-    <w:lsdException w:name="Light Grid Accent 3" w:semiHidden="0" w:uiPriority="62" w:unhideWhenUsed="0"/>
-    <w:lsdException w:name="Medium Shading 1 Accent 3" w:semiHidden="0" w:uiPriority="63" w:unhideWhenUsed="0"/>
-    <w:lsdException w:name="Medium Shading 2 Accent 3" w:semiHidden="0" w:uiPriority="64" w:unhideWhenUsed="0"/>
-    <w:lsdException w:name="Medium List 1 Accent 3" w:semiHidden="0" w:uiPriority="65" w:unhideWhenUsed="0"/>
-    <w:lsdException w:name="Medium List 2 Accent 3" w:semiHidden="0" w:uiPriority="66" w:unhideWhenUsed="0"/>
-    <w:lsdException w:name="Medium Grid 1 Accent 3" w:semiHidden="0" w:uiPriority="67" w:unhideWhenUsed="0"/>
-    <w:lsdException w:name="Medium Grid 2 Accent 3" w:semiHidden="0" w:uiPriority="68" w:unhideWhenUsed="0"/>
-    <w:lsdException w:name="Medium Grid 3 Accent 3" w:semiHidden="0" w:uiPriority="69" w:unhideWhenUsed="0"/>
-    <w:lsdException w:name="Dark List Accent 3" w:semiHidden="0" w:uiPriority="70" w:unhideWhenUsed="0"/>
-    <w:lsdException w:name="Colorful Shading Accent 3" w:semiHidden="0" w:uiPriority="71" w:unhideWhenUsed="0"/>
-    <w:lsdException w:name="Colorful List Accent 3" w:semiHidden="0" w:uiPriority="72" w:unhideWhenUsed="0"/>
-    <w:lsdException w:name="Colorful Grid Accent 3" w:semiHidden="0" w:uiPriority="73" w:unhideWhenUsed="0"/>
-    <w:lsdException w:name="Light Shading Accent 4" w:semiHidden="0" w:uiPriority="60" w:unhideWhenUsed="0"/>
-    <w:lsdException w:name="Light List Accent 4" w:semiHidden="0" w:uiPriority="61" w:unhideWhenUsed="0"/>
-    <w:lsdException w:name="Light Grid Accent 4" w:semiHidden="0" w:uiPriority="62" w:unhideWhenUsed="0"/>
-    <w:lsdException w:name="Medium Shading 1 Accent 4" w:semiHidden="0" w:uiPriority="63" w:unhideWhenUsed="0"/>
-    <w:lsdException w:name="Medium Shading 2 Accent 4" w:semiHidden="0" w:uiPriority="64" w:unhideWhenUsed="0"/>
-    <w:lsdException w:name="Medium List 1 Accent 4" w:semiHidden="0" w:uiPriority="65" w:unhideWhenUsed="0"/>
-    <w:lsdException w:name="Medium List 2 Accent 4" w:semiHidden="0" w:uiPriority="66" w:unhideWhenUsed="0"/>
-    <w:lsdException w:name="Medium Grid 1 Accent 4" w:semiHidden="0" w:uiPriority="67" w:unhideWhenUsed="0"/>
-    <w:lsdException w:name="Medium Grid 2 Accent 4" w:semiHidden="0" w:uiPriority="68" w:unhideWhenUsed="0"/>
-    <w:lsdException w:name="Medium Grid 3 Accent 4" w:semiHidden="0" w:uiPriority="69" w:unhideWhenUsed="0"/>
-    <w:lsdException w:name="Dark List Accent 4" w:semiHidden="0" w:uiPriority="70" w:unhideWhenUsed="0"/>
-    <w:lsdException w:name="Colorful Shading Accent 4" w:semiHidden="0" w:uiPriority="71" w:unhideWhenUsed="0"/>
-    <w:lsdException w:name="Colorful List Accent 4" w:semiHidden="0" w:uiPriority="72" w:unhideWhenUsed="0"/>
-    <w:lsdException w:name="Colorful Grid Accent 4" w:semiHidden="0" w:uiPriority="73" w:unhideWhenUsed="0"/>
-    <w:lsdException w:name="Light Shading Accent 5" w:semiHidden="0" w:uiPriority="60" w:unhideWhenUsed="0"/>
-    <w:lsdException w:name="Light List Accent 5" w:semiHidden="0" w:uiPriority="61" w:unhideWhenUsed="0"/>
-    <w:lsdException w:name="Light Grid Accent 5" w:semiHidden="0" w:uiPriority="62" w:unhideWhenUsed="0"/>
-    <w:lsdException w:name="Medium Shading 1 Accent 5" w:semiHidden="0" w:uiPriority="63" w:unhideWhenUsed="0"/>
-    <w:lsdException w:name="Medium Shading 2 Accent 5" w:semiHidden="0" w:uiPriority="64" w:unhideWhenUsed="0"/>
-    <w:lsdException w:name="Medium List 1 Accent 5" w:semiHidden="0" w:uiPriority="65" w:unhideWhenUsed="0"/>
-    <w:lsdException w:name="Medium List 2 Accent 5" w:semiHidden="0" w:uiPriority="66" w:unhideWhenUsed="0"/>
-    <w:lsdException w:name="Medium Grid 1 Accent 5" w:semiHidden="0" w:uiPriority="67" w:unhideWhenUsed="0"/>
-    <w:lsdException w:name="Medium Grid 2 Accent 5" w:semiHidden="0" w:uiPriority="68" w:unhideWhenUsed="0"/>
-    <w:lsdException w:name="Medium Grid 3 Accent 5" w:semiHidden="0" w:uiPriority="69" w:unhideWhenUsed="0"/>
-    <w:lsdException w:name="Dark List Accent 5" w:semiHidden="0" w:uiPriority="70" w:unhideWhenUsed="0"/>
-    <w:lsdException w:name="Colorful Shading Accent 5" w:semiHidden="0" w:uiPriority="71" w:unhideWhenUsed="0"/>
-    <w:lsdException w:name="Colorful List Accent 5" w:semiHidden="0" w:uiPriority="72" w:unhideWhenUsed="0"/>
-    <w:lsdException w:name="Colorful Grid Accent 5" w:semiHidden="0" w:uiPriority="73" w:unhideWhenUsed="0"/>
-    <w:lsdException w:name="Light Shading Accent 6" w:semiHidden="0" w:uiPriority="60" w:unhideWhenUsed="0"/>
-    <w:lsdException w:name="Light List Accent 6" w:semiHidden="0" w:uiPriority="61" w:unhideWhenUsed="0"/>
-    <w:lsdException w:name="Light Grid Accent 6" w:semiHidden="0" w:uiPriority="62" w:unhideWhenUsed="0"/>
-    <w:lsdException w:name="Medium Shading 1 Accent 6" w:semiHidden="0" w:uiPriority="63" w:unhideWhenUsed="0"/>
-    <w:lsdException w:name="Medium Shading 2 Accent 6" w:semiHidden="0" w:uiPriority="64" w:unhideWhenUsed="0"/>
-    <w:lsdException w:name="Medium List 1 Accent 6" w:semiHidden="0" w:uiPriority="65" w:unhideWhenUsed="0"/>
-    <w:lsdException w:name="Medium List 2 Accent 6" w:semiHidden="0" w:uiPriority="66" w:unhideWhenUsed="0"/>
-    <w:lsdException w:name="Medium Grid 1 Accent 6" w:semiHidden="0" w:uiPriority="67" w:unhideWhenUsed="0"/>
-    <w:lsdException w:name="Medium Grid 2 Accent 6" w:semiHidden="0" w:uiPriority="68" w:unhideWhenUsed="0"/>
-    <w:lsdException w:name="Medium Grid 3 Accent 6" w:semiHidden="0" w:uiPriority="69" w:unhideWhenUsed="0"/>
-    <w:lsdException w:name="Dark List Accent 6" w:semiHidden="0" w:uiPriority="70" w:unhideWhenUsed="0"/>
-    <w:lsdException w:name="Colorful Shading Accent 6" w:semiHidden="0" w:uiPriority="71" w:unhideWhenUsed="0"/>
-    <w:lsdException w:name="Colorful List Accent 6" w:semiHidden="0" w:uiPriority="72" w:unhideWhenUsed="0"/>
-    <w:lsdException w:name="Colorful Grid Accent 6" w:semiHidden="0" w:uiPriority="73" w:unhideWhenUsed="0"/>
-    <w:lsdException w:name="Subtle Emphasis" w:semiHidden="0" w:uiPriority="19" w:unhideWhenUsed="0" w:qFormat="1"/>
-    <w:lsdException w:name="Intense Emphasis" w:semiHidden="0" w:uiPriority="21" w:unhideWhenUsed="0" w:qFormat="1"/>
-    <w:lsdException w:name="Subtle Reference" w:semiHidden="0" w:uiPriority="31" w:unhideWhenUsed="0" w:qFormat="1"/>
-    <w:lsdException w:name="Intense Reference" w:semiHidden="0" w:uiPriority="32" w:unhideWhenUsed="0" w:qFormat="1"/>
-    <w:lsdException w:name="Book Title" w:semiHidden="0" w:uiPriority="33" w:unhideWhenUsed="0" w:qFormat="1"/>
-    <w:lsdException w:name="Bibliography" w:uiPriority="37"/>
-    <w:lsdException w:name="TOC Heading" w:uiPriority="39" w:qFormat="1"/>
+  <w:latentStyles w:defLockedState="0" w:defUIPriority="99" w:defSemiHidden="0" w:defUnhideWhenUsed="0" w:defQFormat="0" w:count="371">
+    <w:lsdException w:name="Normal" w:uiPriority="0" w:qFormat="1"/>
+    <w:lsdException w:name="heading 1" w:uiPriority="9" w:qFormat="1"/>
+    <w:lsdException w:name="heading 2" w:semiHidden="1" w:uiPriority="9" w:unhideWhenUsed="1" w:qFormat="1"/>
+    <w:lsdException w:name="heading 3" w:semiHidden="1" w:uiPriority="9" w:unhideWhenUsed="1" w:qFormat="1"/>
+    <w:lsdException w:name="heading 4" w:semiHidden="1" w:uiPriority="9" w:unhideWhenUsed="1" w:qFormat="1"/>
+    <w:lsdException w:name="heading 5" w:semiHidden="1" w:uiPriority="9" w:unhideWhenUsed="1" w:qFormat="1"/>
+    <w:lsdException w:name="heading 6" w:semiHidden="1" w:uiPriority="9" w:unhideWhenUsed="1" w:qFormat="1"/>
+    <w:lsdException w:name="heading 7" w:semiHidden="1" w:uiPriority="9" w:unhideWhenUsed="1" w:qFormat="1"/>
+    <w:lsdException w:name="heading 8" w:semiHidden="1" w:uiPriority="9" w:unhideWhenUsed="1" w:qFormat="1"/>
+    <w:lsdException w:name="heading 9" w:semiHidden="1" w:uiPriority="9" w:unhideWhenUsed="1" w:qFormat="1"/>
+    <w:lsdException w:name="index 1" w:semiHidden="1" w:unhideWhenUsed="1"/>
+    <w:lsdException w:name="index 2" w:semiHidden="1" w:unhideWhenUsed="1"/>
+    <w:lsdException w:name="index 3" w:semiHidden="1" w:unhideWhenUsed="1"/>
+    <w:lsdException w:name="index 4" w:semiHidden="1" w:unhideWhenUsed="1"/>
+    <w:lsdException w:name="index 5" w:semiHidden="1" w:unhideWhenUsed="1"/>
+    <w:lsdException w:name="index 6" w:semiHidden="1" w:unhideWhenUsed="1"/>
+    <w:lsdException w:name="index 7" w:semiHidden="1" w:unhideWhenUsed="1"/>
+    <w:lsdException w:name="index 8" w:semiHidden="1" w:unhideWhenUsed="1"/>
+    <w:lsdException w:name="index 9" w:semiHidden="1" w:unhideWhenUsed="1"/>
+    <w:lsdException w:name="toc 1" w:semiHidden="1" w:uiPriority="39" w:unhideWhenUsed="1"/>
+    <w:lsdException w:name="toc 2" w:semiHidden="1" w:uiPriority="39" w:unhideWhenUsed="1"/>
+    <w:lsdException w:name="toc 3" w:semiHidden="1" w:uiPriority="39" w:unhideWhenUsed="1"/>
+    <w:lsdException w:name="toc 4" w:semiHidden="1" w:uiPriority="39" w:unhideWhenUsed="1"/>
+    <w:lsdException w:name="toc 5" w:semiHidden="1" w:uiPriority="39" w:unhideWhenUsed="1"/>
+    <w:lsdException w:name="toc 6" w:semiHidden="1" w:uiPriority="39" w:unhideWhenUsed="1"/>
+    <w:lsdException w:name="toc 7" w:semiHidden="1" w:uiPriority="39" w:unhideWhenUsed="1"/>
+    <w:lsdException w:name="toc 8" w:semiHidden="1" w:uiPriority="39" w:unhideWhenUsed="1"/>
+    <w:lsdException w:name="toc 9" w:semiHidden="1" w:uiPriority="39" w:unhideWhenUsed="1"/>
+    <w:lsdException w:name="Normal Indent" w:semiHidden="1" w:unhideWhenUsed="1"/>
+    <w:lsdException w:name="footnote text" w:semiHidden="1" w:unhideWhenUsed="1"/>
+    <w:lsdException w:name="annotation text" w:semiHidden="1" w:unhideWhenUsed="1"/>
+    <w:lsdException w:name="header" w:semiHidden="1" w:unhideWhenUsed="1"/>
+    <w:lsdException w:name="footer" w:semiHidden="1" w:unhideWhenUsed="1"/>
+    <w:lsdException w:name="index heading" w:semiHidden="1" w:unhideWhenUsed="1"/>
+    <w:lsdException w:name="caption" w:semiHidden="1" w:uiPriority="35" w:unhideWhenUsed="1" w:qFormat="1"/>
+    <w:lsdException w:name="table of figures" w:semiHidden="1" w:unhideWhenUsed="1"/>
+    <w:lsdException w:name="envelope address" w:semiHidden="1" w:unhideWhenUsed="1"/>
+    <w:lsdException w:name="envelope return" w:semiHidden="1" w:unhideWhenUsed="1"/>
+    <w:lsdException w:name="footnote reference" w:semiHidden="1" w:unhideWhenUsed="1"/>
+    <w:lsdException w:name="annotation reference" w:semiHidden="1" w:unhideWhenUsed="1"/>
+    <w:lsdException w:name="line number" w:semiHidden="1" w:unhideWhenUsed="1"/>
+    <w:lsdException w:name="page number" w:semiHidden="1" w:unhideWhenUsed="1"/>
+    <w:lsdException w:name="endnote reference" w:semiHidden="1" w:unhideWhenUsed="1"/>
+    <w:lsdException w:name="endnote text" w:semiHidden="1" w:unhideWhenUsed="1"/>
+    <w:lsdException w:name="table of authorities" w:semiHidden="1" w:unhideWhenUsed="1"/>
+    <w:lsdException w:name="macro" w:semiHidden="1" w:unhideWhenUsed="1"/>
+    <w:lsdException w:name="toa heading" w:semiHidden="1" w:unhideWhenUsed="1"/>
+    <w:lsdException w:name="List" w:semiHidden="1" w:unhideWhenUsed="1"/>
+    <w:lsdException w:name="List Bullet" w:semiHidden="1" w:unhideWhenUsed="1"/>
+    <w:lsdException w:name="List Number" w:semiHidden="1" w:unhideWhenUsed="1"/>
+    <w:lsdException w:name="List 2" w:semiHidden="1" w:unhideWhenUsed="1"/>
+    <w:lsdException w:name="List 3" w:semiHidden="1" w:unhideWhenUsed="1"/>
+    <w:lsdException w:name="List 4" w:semiHidden="1" w:unhideWhenUsed="1"/>
+    <w:lsdException w:name="List 5" w:semiHidden="1" w:unhideWhenUsed="1"/>
+    <w:lsdException w:name="List Bullet 2" w:semiHidden="1" w:unhideWhenUsed="1"/>
+    <w:lsdException w:name="List Bullet 3" w:semiHidden="1" w:unhideWhenUsed="1"/>
+    <w:lsdException w:name="List Bullet 4" w:semiHidden="1" w:unhideWhenUsed="1"/>
+    <w:lsdException w:name="List Bullet 5" w:semiHidden="1" w:unhideWhenUsed="1"/>
+    <w:lsdException w:name="List Number 2" w:semiHidden="1" w:unhideWhenUsed="1"/>
+    <w:lsdException w:name="List Number 3" w:semiHidden="1" w:unhideWhenUsed="1"/>
+    <w:lsdException w:name="List Number 4" w:semiHidden="1" w:unhideWhenUsed="1"/>
+    <w:lsdException w:name="List Number 5" w:semiHidden="1" w:unhideWhenUsed="1"/>
+    <w:lsdException w:name="Title" w:uiPriority="10" w:qFormat="1"/>
+    <w:lsdException w:name="Closing" w:semiHidden="1" w:unhideWhenUsed="1"/>
+    <w:lsdException w:name="Signature" w:semiHidden="1" w:unhideWhenUsed="1"/>
+    <w:lsdException w:name="Default Paragraph Font" w:semiHidden="1" w:uiPriority="1" w:unhideWhenUsed="1"/>
+    <w:lsdException w:name="Body Text" w:semiHidden="1" w:unhideWhenUsed="1"/>
+    <w:lsdException w:name="Body Text Indent" w:semiHidden="1" w:unhideWhenUsed="1"/>
+    <w:lsdException w:name="List Continue" w:semiHidden="1" w:unhideWhenUsed="1"/>
+    <w:lsdException w:name="List Continue 2" w:semiHidden="1" w:unhideWhenUsed="1"/>
+    <w:lsdException w:name="List Continue 3" w:semiHidden="1" w:unhideWhenUsed="1"/>
+    <w:lsdException w:name="List Continue 4" w:semiHidden="1" w:unhideWhenUsed="1"/>
+    <w:lsdException w:name="List Continue 5" w:semiHidden="1" w:unhideWhenUsed="1"/>
+    <w:lsdException w:name="Message Header" w:semiHidden="1" w:unhideWhenUsed="1"/>
+    <w:lsdException w:name="Subtitle" w:uiPriority="11" w:qFormat="1"/>
+    <w:lsdException w:name="Salutation" w:semiHidden="1" w:unhideWhenUsed="1"/>
+    <w:lsdException w:name="Date" w:semiHidden="1" w:unhideWhenUsed="1"/>
+    <w:lsdException w:name="Body Text First Indent" w:semiHidden="1" w:unhideWhenUsed="1"/>
+    <w:lsdException w:name="Body Text First Indent 2" w:semiHidden="1" w:unhideWhenUsed="1"/>
+    <w:lsdException w:name="Note Heading" w:semiHidden="1" w:unhideWhenUsed="1"/>
+    <w:lsdException w:name="Body Text 2" w:semiHidden="1" w:unhideWhenUsed="1"/>
+    <w:lsdException w:name="Body Text 3" w:semiHidden="1" w:unhideWhenUsed="1"/>
+    <w:lsdException w:name="Body Text Indent 2" w:semiHidden="1" w:unhideWhenUsed="1"/>
+    <w:lsdException w:name="Body Text Indent 3" w:semiHidden="1" w:unhideWhenUsed="1"/>
+    <w:lsdException w:name="Block Text" w:semiHidden="1" w:unhideWhenUsed="1"/>
+    <w:lsdException w:name="Hyperlink" w:semiHidden="1" w:unhideWhenUsed="1"/>
+    <w:lsdException w:name="FollowedHyperlink" w:semiHidden="1" w:unhideWhenUsed="1"/>
+    <w:lsdException w:name="Strong" w:uiPriority="22" w:qFormat="1"/>
+    <w:lsdException w:name="Emphasis" w:uiPriority="20" w:qFormat="1"/>
+    <w:lsdException w:name="Document Map" w:semiHidden="1" w:unhideWhenUsed="1"/>
+    <w:lsdException w:name="Plain Text" w:semiHidden="1" w:unhideWhenUsed="1"/>
+    <w:lsdException w:name="E-mail Signature" w:semiHidden="1" w:unhideWhenUsed="1"/>
+    <w:lsdException w:name="HTML Top of Form" w:semiHidden="1" w:unhideWhenUsed="1"/>
+    <w:lsdException w:name="HTML Bottom of Form" w:semiHidden="1" w:unhideWhenUsed="1"/>
+    <w:lsdException w:name="Normal (Web)" w:semiHidden="1" w:unhideWhenUsed="1"/>
+    <w:lsdException w:name="HTML Acronym" w:semiHidden="1" w:unhideWhenUsed="1"/>
+    <w:lsdException w:name="HTML Address" w:semiHidden="1" w:unhideWhenUsed="1"/>
+    <w:lsdException w:name="HTML Cite" w:semiHidden="1" w:unhideWhenUsed="1"/>
+    <w:lsdException w:name="HTML Code" w:semiHidden="1" w:unhideWhenUsed="1"/>
+    <w:lsdException w:name="HTML Definition" w:semiHidden="1" w:unhideWhenUsed="1"/>
+    <w:lsdException w:name="HTML Keyboard" w:semiHidden="1" w:unhideWhenUsed="1"/>
+    <w:lsdException w:name="HTML Preformatted" w:semiHidden="1" w:unhideWhenUsed="1"/>
+    <w:lsdException w:name="HTML Sample" w:semiHidden="1" w:unhideWhenUsed="1"/>
+    <w:lsdException w:name="HTML Typewriter" w:semiHidden="1" w:unhideWhenUsed="1"/>
+    <w:lsdException w:name="HTML Variable" w:semiHidden="1" w:unhideWhenUsed="1"/>
+    <w:lsdException w:name="Normal Table" w:semiHidden="1" w:unhideWhenUsed="1"/>
+    <w:lsdException w:name="annotation subject" w:semiHidden="1" w:unhideWhenUsed="1"/>
+    <w:lsdException w:name="No List" w:semiHidden="1" w:unhideWhenUsed="1"/>
+    <w:lsdException w:name="Outline List 1" w:semiHidden="1" w:unhideWhenUsed="1"/>
+    <w:lsdException w:name="Outline List 2" w:semiHidden="1" w:unhideWhenUsed="1"/>
+    <w:lsdException w:name="Outline List 3" w:semiHidden="1" w:unhideWhenUsed="1"/>
+    <w:lsdException w:name="Table Simple 1" w:semiHidden="1" w:unhideWhenUsed="1"/>
+    <w:lsdException w:name="Table Simple 2" w:semiHidden="1" w:unhideWhenUsed="1"/>
+    <w:lsdException w:name="Table Simple 3" w:semiHidden="1" w:unhideWhenUsed="1"/>
+    <w:lsdException w:name="Table Classic 1" w:semiHidden="1" w:unhideWhenUsed="1"/>
+    <w:lsdException w:name="Table Classic 2" w:semiHidden="1" w:unhideWhenUsed="1"/>
+    <w:lsdException w:name="Table Classic 3" w:semiHidden="1" w:unhideWhenUsed="1"/>
+    <w:lsdException w:name="Table Classic 4" w:semiHidden="1" w:unhideWhenUsed="1"/>
+    <w:lsdException w:name="Table Colorful 1" w:semiHidden="1" w:unhideWhenUsed="1"/>
+    <w:lsdException w:name="Table Colorful 2" w:semiHidden="1" w:unhideWhenUsed="1"/>
+    <w:lsdException w:name="Table Colorful 3" w:semiHidden="1" w:unhideWhenUsed="1"/>
+    <w:lsdException w:name="Table Columns 1" w:semiHidden="1" w:unhideWhenUsed="1"/>
+    <w:lsdException w:name="Table Columns 2" w:semiHidden="1" w:unhideWhenUsed="1"/>
+    <w:lsdException w:name="Table Columns 3" w:semiHidden="1" w:unhideWhenUsed="1"/>
+    <w:lsdException w:name="Table Columns 4" w:semiHidden="1" w:unhideWhenUsed="1"/>
+    <w:lsdException w:name="Table Columns 5" w:semiHidden="1" w:unhideWhenUsed="1"/>
+    <w:lsdException w:name="Table Grid 1" w:semiHidden="1" w:unhideWhenUsed="1"/>
+    <w:lsdException w:name="Table Grid 2" w:semiHidden="1" w:unhideWhenUsed="1"/>
+    <w:lsdException w:name="Table Grid 3" w:semiHidden="1" w:unhideWhenUsed="1"/>
+    <w:lsdException w:name="Table Grid 4" w:semiHidden="1" w:unhideWhenUsed="1"/>
+    <w:lsdException w:name="Table Grid 5" w:semiHidden="1" w:unhideWhenUsed="1"/>
+    <w:lsdException w:name="Table Grid 6" w:semiHidden="1" w:unhideWhenUsed="1"/>
+    <w:lsdException w:name="Table Grid 7" w:semiHidden="1" w:unhideWhenUsed="1"/>
+    <w:lsdException w:name="Table Grid 8" w:semiHidden="1" w:unhideWhenUsed="1"/>
+    <w:lsdException w:name="Table List 1" w:semiHidden="1" w:unhideWhenUsed="1"/>
+    <w:lsdException w:name="Table List 2" w:semiHidden="1" w:unhideWhenUsed="1"/>
+    <w:lsdException w:name="Table List 3" w:semiHidden="1" w:unhideWhenUsed="1"/>
+    <w:lsdException w:name="Table List 4" w:semiHidden="1" w:unhideWhenUsed="1"/>
+    <w:lsdException w:name="Table List 5" w:semiHidden="1" w:unhideWhenUsed="1"/>
+    <w:lsdException w:name="Table List 6" w:semiHidden="1" w:unhideWhenUsed="1"/>
+    <w:lsdException w:name="Table List 7" w:semiHidden="1" w:unhideWhenUsed="1"/>
+    <w:lsdException w:name="Table List 8" w:semiHidden="1" w:unhideWhenUsed="1"/>
+    <w:lsdException w:name="Table 3D effects 1" w:semiHidden="1" w:unhideWhenUsed="1"/>
+    <w:lsdException w:name="Table 3D effects 2" w:semiHidden="1" w:unhideWhenUsed="1"/>
+    <w:lsdException w:name="Table 3D effects 3" w:semiHidden="1" w:unhideWhenUsed="1"/>
+    <w:lsdException w:name="Table Contemporary" w:semiHidden="1" w:unhideWhenUsed="1"/>
+    <w:lsdException w:name="Table Elegant" w:semiHidden="1" w:unhideWhenUsed="1"/>
+    <w:lsdException w:name="Table Professional" w:semiHidden="1" w:unhideWhenUsed="1"/>
+    <w:lsdException w:name="Table Subtle 1" w:semiHidden="1" w:unhideWhenUsed="1"/>
+    <w:lsdException w:name="Table Subtle 2" w:semiHidden="1" w:unhideWhenUsed="1"/>
+    <w:lsdException w:name="Table Web 1" w:semiHidden="1" w:unhideWhenUsed="1"/>
+    <w:lsdException w:name="Table Web 2" w:semiHidden="1" w:unhideWhenUsed="1"/>
+    <w:lsdException w:name="Table Web 3" w:semiHidden="1" w:unhideWhenUsed="1"/>
+    <w:lsdException w:name="Balloon Text" w:semiHidden="1" w:unhideWhenUsed="1"/>
+    <w:lsdException w:name="Table Grid" w:uiPriority="59"/>
+    <w:lsdException w:name="Table Theme" w:semiHidden="1" w:unhideWhenUsed="1"/>
+    <w:lsdException w:name="Placeholder Text" w:semiHidden="1"/>
+    <w:lsdException w:name="No Spacing" w:uiPriority="1" w:qFormat="1"/>
+    <w:lsdException w:name="Light Shading" w:uiPriority="60"/>
+    <w:lsdException w:name="Light List" w:uiPriority="61"/>
+    <w:lsdException w:name="Light Grid" w:uiPriority="62"/>
+    <w:lsdException w:name="Medium Shading 1" w:uiPriority="63"/>
+    <w:lsdException w:name="Medium Shading 2" w:uiPriority="64"/>
+    <w:lsdException w:name="Medium List 1" w:uiPriority="65"/>
+    <w:lsdException w:name="Medium List 2" w:uiPriority="66"/>
+    <w:lsdException w:name="Medium Grid 1" w:uiPriority="67"/>
+    <w:lsdException w:name="Medium Grid 2" w:uiPriority="68"/>
+    <w:lsdException w:name="Medium Grid 3" w:uiPriority="69"/>
+    <w:lsdException w:name="Dark List" w:uiPriority="70"/>
+    <w:lsdException w:name="Colorful Shading" w:uiPriority="71"/>
+    <w:lsdException w:name="Colorful List" w:uiPriority="72"/>
+    <w:lsdException w:name="Colorful Grid" w:uiPriority="73"/>
+    <w:lsdException w:name="Light Shading Accent 1" w:uiPriority="60"/>
+    <w:lsdException w:name="Light List Accent 1" w:uiPriority="61"/>
+    <w:lsdException w:name="Light Grid Accent 1" w:uiPriority="62"/>
+    <w:lsdException w:name="Medium Shading 1 Accent 1" w:uiPriority="63"/>
+    <w:lsdException w:name="Medium Shading 2 Accent 1" w:uiPriority="64"/>
+    <w:lsdException w:name="Medium List 1 Accent 1" w:uiPriority="65"/>
+    <w:lsdException w:name="Revision" w:semiHidden="1"/>
+    <w:lsdException w:name="List Paragraph" w:uiPriority="34" w:qFormat="1"/>
+    <w:lsdException w:name="Quote" w:uiPriority="29" w:qFormat="1"/>
+    <w:lsdException w:name="Intense Quote" w:uiPriority="30" w:qFormat="1"/>
+    <w:lsdException w:name="Medium List 2 Accent 1" w:uiPriority="66"/>
+    <w:lsdException w:name="Medium Grid 1 Accent 1" w:uiPriority="67"/>
+    <w:lsdException w:name="Medium Grid 2 Accent 1" w:uiPriority="68"/>
+    <w:lsdException w:name="Medium Grid 3 Accent 1" w:uiPriority="69"/>
+    <w:lsdException w:name="Dark List Accent 1" w:uiPriority="70"/>
+    <w:lsdException w:name="Colorful Shading Accent 1" w:uiPriority="71"/>
+    <w:lsdException w:name="Colorful List Accent 1" w:uiPriority="72"/>
+    <w:lsdException w:name="Colorful Grid Accent 1" w:uiPriority="73"/>
+    <w:lsdException w:name="Light Shading Accent 2" w:uiPriority="60"/>
+    <w:lsdException w:name="Light List Accent 2" w:uiPriority="61"/>
+    <w:lsdException w:name="Light Grid Accent 2" w:uiPriority="62"/>
+    <w:lsdException w:name="Medium Shading 1 Accent 2" w:uiPriority="63"/>
+    <w:lsdException w:name="Medium Shading 2 Accent 2" w:uiPriority="64"/>
+    <w:lsdException w:name="Medium List 1 Accent 2" w:uiPriority="65"/>
+    <w:lsdException w:name="Medium List 2 Accent 2" w:uiPriority="66"/>
+    <w:lsdException w:name="Medium Grid 1 Accent 2" w:uiPriority="67"/>
+    <w:lsdException w:name="Medium Grid 2 Accent 2" w:uiPriority="68"/>
+    <w:lsdException w:name="Medium Grid 3 Accent 2" w:uiPriority="69"/>
+    <w:lsdException w:name="Dark List Accent 2" w:uiPriority="70"/>
+    <w:lsdException w:name="Colorful Shading Accent 2" w:uiPriority="71"/>
+    <w:lsdException w:name="Colorful List Accent 2" w:uiPriority="72"/>
+    <w:lsdException w:name="Colorful Grid Accent 2" w:uiPriority="73"/>
+    <w:lsdException w:name="Light Shading Accent 3" w:uiPriority="60"/>
+    <w:lsdException w:name="Light List Accent 3" w:uiPriority="61"/>
+    <w:lsdException w:name="Light Grid Accent 3" w:uiPriority="62"/>
+    <w:lsdException w:name="Medium Shading 1 Accent 3" w:uiPriority="63"/>
+    <w:lsdException w:name="Medium Shading 2 Accent 3" w:uiPriority="64"/>
+    <w:lsdException w:name="Medium List 1 Accent 3" w:uiPriority="65"/>
+    <w:lsdException w:name="Medium List 2 Accent 3" w:uiPriority="66"/>
+    <w:lsdException w:name="Medium Grid 1 Accent 3" w:uiPriority="67"/>
+    <w:lsdException w:name="Medium Grid 2 Accent 3" w:uiPriority="68"/>
+    <w:lsdException w:name="Medium Grid 3 Accent 3" w:uiPriority="69"/>
+    <w:lsdException w:name="Dark List Accent 3" w:uiPriority="70"/>
+    <w:lsdException w:name="Colorful Shading Accent 3" w:uiPriority="71"/>
+    <w:lsdException w:name="Colorful List Accent 3" w:uiPriority="72"/>
+    <w:lsdException w:name="Colorful Grid Accent 3" w:uiPriority="73"/>
+    <w:lsdException w:name="Light Shading Accent 4" w:uiPriority="60"/>
+    <w:lsdException w:name="Light List Accent 4" w:uiPriority="61"/>
+    <w:lsdException w:name="Light Grid Accent 4" w:uiPriority="62"/>
+    <w:lsdException w:name="Medium Shading 1 Accent 4" w:uiPriority="63"/>
+    <w:lsdException w:name="Medium Shading 2 Accent 4" w:uiPriority="64"/>
+    <w:lsdException w:name="Medium List 1 Accent 4" w:uiPriority="65"/>
+    <w:lsdException w:name="Medium List 2 Accent 4" w:uiPriority="66"/>
+    <w:lsdException w:name="Medium Grid 1 Accent 4" w:uiPriority="67"/>
+    <w:lsdException w:name="Medium Grid 2 Accent 4" w:uiPriority="68"/>
+    <w:lsdException w:name="Medium Grid 3 Accent 4" w:uiPriority="69"/>
+    <w:lsdException w:name="Dark List Accent 4" w:uiPriority="70"/>
+    <w:lsdException w:name="Colorful Shading Accent 4" w:uiPriority="71"/>
+    <w:lsdException w:name="Colorful List Accent 4" w:uiPriority="72"/>
+    <w:lsdException w:name="Colorful Grid Accent 4" w:uiPriority="73"/>
+    <w:lsdException w:name="Light Shading Accent 5" w:uiPriority="60"/>
+    <w:lsdException w:name="Light List Accent 5" w:uiPriority="61"/>
+    <w:lsdException w:name="Light Grid Accent 5" w:uiPriority="62"/>
+    <w:lsdException w:name="Medium Shading 1 Accent 5" w:uiPriority="63"/>
+    <w:lsdException w:name="Medium Shading 2 Accent 5" w:uiPriority="64"/>
+    <w:lsdException w:name="Medium List 1 Accent 5" w:uiPriority="65"/>
+    <w:lsdException w:name="Medium List 2 Accent 5" w:uiPriority="66"/>
+    <w:lsdException w:name="Medium Grid 1 Accent 5" w:uiPriority="67"/>
+    <w:lsdException w:name="Medium Grid 2 Accent 5" w:uiPriority="68"/>
+    <w:lsdException w:name="Medium Grid 3 Accent 5" w:uiPriority="69"/>
+    <w:lsdException w:name="Dark List Accent 5" w:uiPriority="70"/>
+    <w:lsdException w:name="Colorful Shading Accent 5" w:uiPriority="71"/>
+    <w:lsdException w:name="Colorful List Accent 5" w:uiPriority="72"/>
+    <w:lsdException w:name="Colorful Grid Accent 5" w:uiPriority="73"/>
+    <w:lsdException w:name="Light Shading Accent 6" w:uiPriority="60"/>
+    <w:lsdException w:name="Light List Accent 6" w:uiPriority="61"/>
+    <w:lsdException w:name="Light Grid Accent 6" w:uiPriority="62"/>
+    <w:lsdException w:name="Medium Shading 1 Accent 6" w:uiPriority="63"/>
+    <w:lsdException w:name="Medium Shading 2 Accent 6" w:uiPriority="64"/>
+    <w:lsdException w:name="Medium List 1 Accent 6" w:uiPriority="65"/>
+    <w:lsdException w:name="Medium List 2 Accent 6" w:uiPriority="66"/>
+    <w:lsdException w:name="Medium Grid 1 Accent 6" w:uiPriority="67"/>
+    <w:lsdException w:name="Medium Grid 2 Accent 6" w:uiPriority="68"/>
+    <w:lsdException w:name="Medium Grid 3 Accent 6" w:uiPriority="69"/>
+    <w:lsdException w:name="Dark List Accent 6" w:uiPriority="70"/>
+    <w:lsdException w:name="Colorful Shading Accent 6" w:uiPriority="71"/>
+    <w:lsdException w:name="Colorful List Accent 6" w:uiPriority="72"/>
+    <w:lsdException w:name="Colorful Grid Accent 6" w:uiPriority="73"/>
+    <w:lsdException w:name="Subtle Emphasis" w:uiPriority="19" w:qFormat="1"/>
+    <w:lsdException w:name="Intense Emphasis" w:uiPriority="21" w:qFormat="1"/>
+    <w:lsdException w:name="Subtle Reference" w:uiPriority="31" w:qFormat="1"/>
+    <w:lsdException w:name="Intense Reference" w:uiPriority="32" w:qFormat="1"/>
+    <w:lsdException w:name="Book Title" w:uiPriority="33" w:qFormat="1"/>
+    <w:lsdException w:name="Bibliography" w:semiHidden="1" w:uiPriority="37" w:unhideWhenUsed="1"/>
+    <w:lsdException w:name="TOC Heading" w:semiHidden="1" w:uiPriority="39" w:unhideWhenUsed="1" w:qFormat="1"/>
+    <w:lsdException w:name="Grid Table 4" w:uiPriority="49"/>
+    <w:lsdException w:name="Grid Table 5 Dark" w:uiPriority="50"/>
+    <w:lsdException w:name="Grid Table 6 Colorful" w:uiPriority="51"/>
+    <w:lsdException w:name="Grid Table 7 Colorful" w:uiPriority="52"/>
+    <w:lsdException w:name="Grid Table 1 Light Accent 1" w:uiPriority="46"/>
+    <w:lsdException w:name="Grid Table 2 Accent 1" w:uiPriority="47"/>
+    <w:lsdException w:name="Grid Table 3 Accent 1" w:uiPriority="48"/>
+    <w:lsdException w:name="Grid Table 4 Accent 1" w:uiPriority="49"/>
+    <w:lsdException w:name="Grid Table 5 Dark Accent 1" w:uiPriority="50"/>
+    <w:lsdException w:name="Grid Table 6 Colorful Accent 1" w:uiPriority="51"/>
+    <w:lsdException w:name="Grid Table 7 Colorful Accent 1" w:uiPriority="52"/>
+    <w:lsdException w:name="Grid Table 1 Light Accent 2" w:uiPriority="46"/>
+    <w:lsdException w:name="Grid Table 2 Accent 2" w:uiPriority="47"/>
+    <w:lsdException w:name="Grid Table 3 Accent 2" w:uiPriority="48"/>
+    <w:lsdException w:name="Grid Table 4 Accent 2" w:uiPriority="49"/>
+    <w:lsdException w:name="Grid Table 5 Dark Accent 2" w:uiPriority="50"/>
+    <w:lsdException w:name="Grid Table 6 Colorful Accent 2" w:uiPriority="51"/>
+    <w:lsdException w:name="Grid Table 7 Colorful Accent 2" w:uiPriority="52"/>
+    <w:lsdException w:name="Grid Table 1 Light Accent 3" w:uiPriority="46"/>
+    <w:lsdException w:name="Grid Table 2 Accent 3" w:uiPriority="47"/>
+    <w:lsdException w:name="Grid Table 3 Accent 3" w:uiPriority="48"/>
+    <w:lsdException w:name="Grid Table 4 Accent 3" w:uiPriority="49"/>
+    <w:lsdException w:name="Grid Table 5 Dark Accent 3" w:uiPriority="50"/>
+    <w:lsdException w:name="Grid Table 6 Colorful Accent 3" w:uiPriority="51"/>
+    <w:lsdException w:name="Grid Table 7 Colorful Accent 3" w:uiPriority="52"/>
+    <w:lsdException w:name="Grid Table 1 Light Accent 4" w:uiPriority="46"/>
+    <w:lsdException w:name="Grid Table 2 Accent 4" w:uiPriority="47"/>
+    <w:lsdException w:name="Grid Table 3 Accent 4" w:uiPriority="48"/>
+    <w:lsdException w:name="Grid Table 4 Accent 4" w:uiPriority="49"/>
+    <w:lsdException w:name="Grid Table 5 Dark Accent 4" w:uiPriority="50"/>
+    <w:lsdException w:name="Grid Table 6 Colorful Accent 4" w:uiPriority="51"/>
+    <w:lsdException w:name="Grid Table 7 Colorful Accent 4" w:uiPriority="52"/>
+    <w:lsdException w:name="Grid Table 1 Light Accent 5" w:uiPriority="46"/>
+    <w:lsdException w:name="Grid Table 2 Accent 5" w:uiPriority="47"/>
+    <w:lsdException w:name="Grid Table 3 Accent 5" w:uiPriority="48"/>
+    <w:lsdException w:name="Grid Table 4 Accent 5" w:uiPriority="49"/>
+    <w:lsdException w:name="Grid Table 5 Dark Accent 5" w:uiPriority="50"/>
+    <w:lsdException w:name="Grid Table 6 Colorful Accent 5" w:uiPriority="51"/>
+    <w:lsdException w:name="Grid Table 7 Colorful Accent 5" w:uiPriority="52"/>
+    <w:lsdException w:name="Grid Table 1 Light Accent 6" w:uiPriority="46"/>
+    <w:lsdException w:name="Grid Table 2 Accent 6" w:uiPriority="47"/>
+    <w:lsdException w:name="Grid Table 3 Accent 6" w:uiPriority="48"/>
+    <w:lsdException w:name="Grid Table 4 Accent 6" w:uiPriority="49"/>
+    <w:lsdException w:name="Grid Table 5 Dark Accent 6" w:uiPriority="50"/>
+    <w:lsdException w:name="Grid Table 6 Colorful Accent 6" w:uiPriority="51"/>
+    <w:lsdException w:name="Grid Table 7 Colorful Accent 6" w:uiPriority="52"/>
+    <w:lsdException w:name="List Table 1 Light" w:uiPriority="46"/>
+    <w:lsdException w:name="List Table 2" w:uiPriority="47"/>
+    <w:lsdException w:name="List Table 3" w:uiPriority="48"/>
+    <w:lsdException w:name="List Table 4" w:uiPriority="49"/>
+    <w:lsdException w:name="List Table 5 Dark" w:uiPriority="50"/>
+    <w:lsdException w:name="List Table 6 Colorful" w:uiPriority="51"/>
+    <w:lsdException w:name="List Table 7 Colorful" w:uiPriority="52"/>
+    <w:lsdException w:name="List Table 1 Light Accent 1" w:uiPriority="46"/>
+    <w:lsdException w:name="List Table 2 Accent 1" w:uiPriority="47"/>
+    <w:lsdException w:name="List Table 3 Accent 1" w:uiPriority="48"/>
+    <w:lsdException w:name="List Table 4 Accent 1" w:uiPriority="49"/>
+    <w:lsdException w:name="List Table 5 Dark Accent 1" w:uiPriority="50"/>
+    <w:lsdException w:name="List Table 6 Colorful Accent 1" w:uiPriority="51"/>
+    <w:lsdException w:name="List Table 7 Colorful Accent 1" w:uiPriority="52"/>
+    <w:lsdException w:name="List Table 1 Light Accent 2" w:uiPriority="46"/>
+    <w:lsdException w:name="List Table 2 Accent 2" w:uiPriority="47"/>
+    <w:lsdException w:name="List Table 3 Accent 2" w:uiPriority="48"/>
+    <w:lsdException w:name="List Table 4 Accent 2" w:uiPriority="49"/>
+    <w:lsdException w:name="List Table 5 Dark Accent 2" w:uiPriority="50"/>
+    <w:lsdException w:name="List Table 6 Colorful Accent 2" w:uiPriority="51"/>
+    <w:lsdException w:name="List Table 7 Colorful Accent 2" w:uiPriority="52"/>
+    <w:lsdException w:name="List Table 1 Light Accent 3" w:uiPriority="46"/>
+    <w:lsdException w:name="List Table 2 Accent 3" w:uiPriority="47"/>
+    <w:lsdException w:name="List Table 3 Accent 3" w:uiPriority="48"/>
+    <w:lsdException w:name="List Table 4 Accent 3" w:uiPriority="49"/>
+    <w:lsdException w:name="List Table 5 Dark Accent 3" w:uiPriority="50"/>
+    <w:lsdException w:name="List Table 6 Colorful Accent 3" w:uiPriority="51"/>
+    <w:lsdException w:name="List Table 7 Colorful Accent 3" w:uiPriority="52"/>
+    <w:lsdException w:name="List Table 1 Light Accent 4" w:uiPriority="46"/>
+    <w:lsdException w:name="List Table 2 Accent 4" w:uiPriority="47"/>
+    <w:lsdException w:name="List Table 3 Accent 4" w:uiPriority="48"/>
+    <w:lsdException w:name="List Table 4 Accent 4" w:uiPriority="49"/>
+    <w:lsdException w:name="List Table 5 Dark Accent 4" w:uiPriority="50"/>
+    <w:lsdException w:name="List Table 6 Colorful Accent 4" w:uiPriority="51"/>
+    <w:lsdException w:name="List Table 7 Colorful Accent 4" w:uiPriority="52"/>
+    <w:lsdException w:name="List Table 1 Light Accent 5" w:uiPriority="46"/>
+    <w:lsdException w:name="List Table 2 Accent 5" w:uiPriority="47"/>
+    <w:lsdException w:name="List Table 3 Accent 5" w:uiPriority="48"/>
+    <w:lsdException w:name="List Table 4 Accent 5" w:uiPriority="49"/>
+    <w:lsdException w:name="List Table 5 Dark Accent 5" w:uiPriority="50"/>
+    <w:lsdException w:name="List Table 6 Colorful Accent 5" w:uiPriority="51"/>
+    <w:lsdException w:name="List Table 7 Colorful Accent 5" w:uiPriority="52"/>
+    <w:lsdException w:name="List Table 1 Light Accent 6" w:uiPriority="46"/>
+    <w:lsdException w:name="List Table 2 Accent 6" w:uiPriority="47"/>
+    <w:lsdException w:name="List Table 3 Accent 6" w:uiPriority="48"/>
+    <w:lsdException w:name="List Table 4 Accent 6" w:uiPriority="49"/>
+    <w:lsdException w:name="List Table 5 Dark Accent 6" w:uiPriority="50"/>
+    <w:lsdException w:name="List Table 6 Colorful Accent 6" w:uiPriority="51"/>
+    <w:lsdException w:name="List Table 7 Colorful Accent 6" w:uiPriority="52"/>
   </w:latentStyles>
   <w:style w:type="paragraph" w:default="1" w:styleId="Normal">
     <w:name w:val="Normal"/>
@@ -325,13 +789,15 @@
   </w:style>
   <w:style w:type="character" w:default="1" w:styleId="DefaultParagraphFont">
     <w:name w:val="Default Paragraph Font"/>
+    <w:uiPriority w:val="1"/>
+    <w:semiHidden/>
     <w:unhideWhenUsed/>
   </w:style>
   <w:style w:type="table" w:default="1" w:styleId="TableNormal">
     <w:name w:val="Normal Table"/>
+    <w:uiPriority w:val="99"/>
     <w:semiHidden/>
     <w:unhideWhenUsed/>
-    <w:qFormat/>
     <w:tblPr>
       <w:tblInd w:w="0" w:type="dxa"/>
       <w:tblCellMar>
@@ -344,8 +810,101 @@
   </w:style>
   <w:style w:type="numbering" w:default="1" w:styleId="NoList">
     <w:name w:val="No List"/>
+    <w:uiPriority w:val="99"/>
     <w:semiHidden/>
     <w:unhideWhenUsed/>
+  </w:style>
+  <w:style w:type="character" w:styleId="CommentReference">
+    <w:name w:val="annotation reference"/>
+    <w:basedOn w:val="DefaultParagraphFont"/>
+    <w:uiPriority w:val="99"/>
+    <w:semiHidden/>
+    <w:unhideWhenUsed/>
+    <w:rsid w:val="00F12396"/>
+    <w:rPr>
+      <w:sz w:val="16"/>
+      <w:szCs w:val="16"/>
+    </w:rPr>
+  </w:style>
+  <w:style w:type="paragraph" w:styleId="CommentText">
+    <w:name w:val="annotation text"/>
+    <w:basedOn w:val="Normal"/>
+    <w:link w:val="CommentTextChar"/>
+    <w:uiPriority w:val="99"/>
+    <w:semiHidden/>
+    <w:unhideWhenUsed/>
+    <w:rsid w:val="00F12396"/>
+    <w:rPr>
+      <w:sz w:val="20"/>
+      <w:szCs w:val="20"/>
+    </w:rPr>
+  </w:style>
+  <w:style w:type="character" w:customStyle="1" w:styleId="CommentTextChar">
+    <w:name w:val="Comment Text Char"/>
+    <w:basedOn w:val="DefaultParagraphFont"/>
+    <w:link w:val="CommentText"/>
+    <w:uiPriority w:val="99"/>
+    <w:semiHidden/>
+    <w:rsid w:val="00F12396"/>
+    <w:rPr>
+      <w:sz w:val="20"/>
+      <w:szCs w:val="20"/>
+    </w:rPr>
+  </w:style>
+  <w:style w:type="paragraph" w:styleId="CommentSubject">
+    <w:name w:val="annotation subject"/>
+    <w:basedOn w:val="CommentText"/>
+    <w:next w:val="CommentText"/>
+    <w:link w:val="CommentSubjectChar"/>
+    <w:uiPriority w:val="99"/>
+    <w:semiHidden/>
+    <w:unhideWhenUsed/>
+    <w:rsid w:val="00F12396"/>
+    <w:rPr>
+      <w:b/>
+      <w:bCs/>
+    </w:rPr>
+  </w:style>
+  <w:style w:type="character" w:customStyle="1" w:styleId="CommentSubjectChar">
+    <w:name w:val="Comment Subject Char"/>
+    <w:basedOn w:val="CommentTextChar"/>
+    <w:link w:val="CommentSubject"/>
+    <w:uiPriority w:val="99"/>
+    <w:semiHidden/>
+    <w:rsid w:val="00F12396"/>
+    <w:rPr>
+      <w:b/>
+      <w:bCs/>
+      <w:sz w:val="20"/>
+      <w:szCs w:val="20"/>
+    </w:rPr>
+  </w:style>
+  <w:style w:type="paragraph" w:styleId="BalloonText">
+    <w:name w:val="Balloon Text"/>
+    <w:basedOn w:val="Normal"/>
+    <w:link w:val="BalloonTextChar"/>
+    <w:uiPriority w:val="99"/>
+    <w:semiHidden/>
+    <w:unhideWhenUsed/>
+    <w:rsid w:val="00F12396"/>
+    <w:rPr>
+      <w:rFonts w:ascii="Segoe UI" w:hAnsi="Segoe UI" w:cs="Segoe UI"/>
+      <w:sz w:val="18"/>
+      <w:szCs w:val="18"/>
+    </w:rPr>
+  </w:style>
+  <w:style w:type="character" w:customStyle="1" w:styleId="BalloonTextChar">
+    <w:name w:val="Balloon Text Char"/>
+    <w:basedOn w:val="DefaultParagraphFont"/>
+    <w:link w:val="BalloonText"/>
+    <w:uiPriority w:val="99"/>
+    <w:semiHidden/>
+    <w:rsid w:val="00F12396"/>
+    <w:rPr>
+      <w:rFonts w:ascii="Segoe UI" w:hAnsi="Segoe UI" w:cs="Segoe UI"/>
+      <w:sz w:val="18"/>
+      <w:szCs w:val="18"/>
+    </w:rPr>
   </w:style>
 </w:styles>
 </file>

</xml_diff>